<commit_message>
Tổng hợp file nộp -> Folder Lần 3
</commit_message>
<xml_diff>
--- a/Report/Nhóm 5_Report_Lần 3.docx
+++ b/Report/Nhóm 5_Report_Lần 3.docx
@@ -691,6 +691,25 @@
                               </w:rPr>
                               <w:t xml:space="preserve">BÁO CÁO ĐỒ ÁN THỰC HÀNH </w:t>
                             </w:r>
+                            <w:r>
+                              <w:rPr>
+                                <w:rFonts w:asciiTheme="majorHAnsi" w:hAnsiTheme="majorHAnsi"/>
+                                <w:color w:val="005196"/>
+                                <w:sz w:val="40"/>
+                                <w:szCs w:val="40"/>
+                                <w14:shadow w14:blurRad="50800" w14:dist="38100" w14:dir="2700000" w14:sx="100000" w14:sy="100000" w14:kx="0" w14:ky="0" w14:algn="tl">
+                                  <w14:srgbClr w14:val="000000">
+                                    <w14:alpha w14:val="60000"/>
+                                  </w14:srgbClr>
+                                </w14:shadow>
+                                <w14:textOutline w14:w="9525" w14:cap="flat" w14:cmpd="sng" w14:algn="ctr">
+                                  <w14:noFill/>
+                                  <w14:prstDash w14:val="solid"/>
+                                  <w14:round/>
+                                </w14:textOutline>
+                              </w:rPr>
+                              <w:t>(LẦN 3)</w:t>
+                            </w:r>
                           </w:p>
                           <w:p>
                             <w:pPr>
@@ -896,7 +915,11 @@
           </mc:Choice>
           <mc:Fallback>
             <w:pict>
-              <v:shape w14:anchorId="352498D7" id="WordArt 219" o:spid="_x0000_s1030" type="#_x0000_t202" style="position:absolute;left:0;text-align:left;margin-left:16.35pt;margin-top:14.35pt;width:433.6pt;height:271.05pt;z-index:-251656191;visibility:visible;mso-wrap-style:square;mso-width-percent:0;mso-height-percent:0;mso-wrap-distance-left:9pt;mso-wrap-distance-top:0;mso-wrap-distance-right:9pt;mso-wrap-distance-bottom:0;mso-position-horizontal:absolute;mso-position-horizontal-relative:margin;mso-position-vertical:absolute;mso-position-vertical-relative:text;mso-width-percent:0;mso-height-percent:0;mso-width-relative:page;mso-height-relative:page;v-text-anchor:top" o:gfxdata="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" filled="f" stroked="f">
+              <v:shapetype w14:anchorId="352498D7" id="_x0000_t202" coordsize="21600,21600" o:spt="202" path="m,l,21600r21600,l21600,xe">
+                <v:stroke joinstyle="miter"/>
+                <v:path gradientshapeok="t" o:connecttype="rect"/>
+              </v:shapetype>
+              <v:shape id="WordArt 219" o:spid="_x0000_s1030" type="#_x0000_t202" style="position:absolute;left:0;text-align:left;margin-left:16.35pt;margin-top:14.35pt;width:433.6pt;height:271.05pt;z-index:-251656191;visibility:visible;mso-wrap-style:square;mso-width-percent:0;mso-height-percent:0;mso-wrap-distance-left:9pt;mso-wrap-distance-top:0;mso-wrap-distance-right:9pt;mso-wrap-distance-bottom:0;mso-position-horizontal:absolute;mso-position-horizontal-relative:margin;mso-position-vertical:absolute;mso-position-vertical-relative:text;mso-width-percent:0;mso-height-percent:0;mso-width-relative:page;mso-height-relative:page;v-text-anchor:top" o:gfxdata="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" filled="f" stroked="f">
                 <o:lock v:ext="edit" shapetype="t"/>
                 <v:textbox>
                   <w:txbxContent>
@@ -939,6 +962,25 @@
                           </w14:textOutline>
                         </w:rPr>
                         <w:t xml:space="preserve">BÁO CÁO ĐỒ ÁN THỰC HÀNH </w:t>
+                      </w:r>
+                      <w:r>
+                        <w:rPr>
+                          <w:rFonts w:asciiTheme="majorHAnsi" w:hAnsiTheme="majorHAnsi"/>
+                          <w:color w:val="005196"/>
+                          <w:sz w:val="40"/>
+                          <w:szCs w:val="40"/>
+                          <w14:shadow w14:blurRad="50800" w14:dist="38100" w14:dir="2700000" w14:sx="100000" w14:sy="100000" w14:kx="0" w14:ky="0" w14:algn="tl">
+                            <w14:srgbClr w14:val="000000">
+                              <w14:alpha w14:val="60000"/>
+                            </w14:srgbClr>
+                          </w14:shadow>
+                          <w14:textOutline w14:w="9525" w14:cap="flat" w14:cmpd="sng" w14:algn="ctr">
+                            <w14:noFill/>
+                            <w14:prstDash w14:val="solid"/>
+                            <w14:round/>
+                          </w14:textOutline>
+                        </w:rPr>
+                        <w:t>(LẦN 3)</w:t>
                       </w:r>
                     </w:p>
                     <w:p>
@@ -1569,6 +1611,16 @@
                 <w:szCs w:val="28"/>
               </w:rPr>
             </w:pPr>
+            <w:r>
+              <w:rPr>
+                <w:rFonts w:ascii="Times New Roman" w:eastAsia="Times New Roman" w:hAnsi="Times New Roman" w:cs="Times New Roman"/>
+                <w:bCs/>
+                <w:color w:val="000000" w:themeColor="text1"/>
+                <w:sz w:val="28"/>
+                <w:szCs w:val="28"/>
+              </w:rPr>
+              <w:t>Script lỗi Phantom Read, Unrepeatable Read, Cycle Deadlock</w:t>
+            </w:r>
           </w:p>
         </w:tc>
         <w:tc>
@@ -1698,6 +1750,36 @@
                 <w:szCs w:val="28"/>
               </w:rPr>
             </w:pPr>
+            <w:r>
+              <w:rPr>
+                <w:rFonts w:ascii="Times New Roman" w:eastAsia="Times New Roman" w:hAnsi="Times New Roman" w:cs="Times New Roman"/>
+                <w:bCs/>
+                <w:color w:val="000000" w:themeColor="text1"/>
+                <w:sz w:val="28"/>
+                <w:szCs w:val="28"/>
+              </w:rPr>
+              <w:t xml:space="preserve">Script lỗi </w:t>
+            </w:r>
+            <w:r>
+              <w:rPr>
+                <w:rFonts w:ascii="Times New Roman" w:eastAsia="Times New Roman" w:hAnsi="Times New Roman" w:cs="Times New Roman"/>
+                <w:bCs/>
+                <w:color w:val="000000" w:themeColor="text1"/>
+                <w:sz w:val="28"/>
+                <w:szCs w:val="28"/>
+              </w:rPr>
+              <w:t>Dirty</w:t>
+            </w:r>
+            <w:r>
+              <w:rPr>
+                <w:rFonts w:ascii="Times New Roman" w:eastAsia="Times New Roman" w:hAnsi="Times New Roman" w:cs="Times New Roman"/>
+                <w:bCs/>
+                <w:color w:val="000000" w:themeColor="text1"/>
+                <w:sz w:val="28"/>
+                <w:szCs w:val="28"/>
+              </w:rPr>
+              <w:t xml:space="preserve"> Read, Unrepeatable Read</w:t>
+            </w:r>
           </w:p>
         </w:tc>
         <w:tc>
@@ -1831,6 +1913,46 @@
                 <w:szCs w:val="28"/>
               </w:rPr>
             </w:pPr>
+            <w:r>
+              <w:rPr>
+                <w:rFonts w:ascii="Times New Roman" w:eastAsia="Times New Roman" w:hAnsi="Times New Roman" w:cs="Times New Roman"/>
+                <w:bCs/>
+                <w:color w:val="000000" w:themeColor="text1"/>
+                <w:sz w:val="28"/>
+                <w:szCs w:val="28"/>
+              </w:rPr>
+              <w:t xml:space="preserve">Script lỗi </w:t>
+            </w:r>
+            <w:r>
+              <w:rPr>
+                <w:rFonts w:ascii="Times New Roman" w:eastAsia="Times New Roman" w:hAnsi="Times New Roman" w:cs="Times New Roman"/>
+                <w:bCs/>
+                <w:color w:val="000000" w:themeColor="text1"/>
+                <w:sz w:val="28"/>
+                <w:szCs w:val="28"/>
+              </w:rPr>
+              <w:t>Lost Update</w:t>
+            </w:r>
+            <w:r>
+              <w:rPr>
+                <w:rFonts w:ascii="Times New Roman" w:eastAsia="Times New Roman" w:hAnsi="Times New Roman" w:cs="Times New Roman"/>
+                <w:bCs/>
+                <w:color w:val="000000" w:themeColor="text1"/>
+                <w:sz w:val="28"/>
+                <w:szCs w:val="28"/>
+              </w:rPr>
+              <w:t xml:space="preserve">, </w:t>
+            </w:r>
+            <w:r>
+              <w:rPr>
+                <w:rFonts w:ascii="Times New Roman" w:eastAsia="Times New Roman" w:hAnsi="Times New Roman" w:cs="Times New Roman"/>
+                <w:bCs/>
+                <w:color w:val="000000" w:themeColor="text1"/>
+                <w:sz w:val="28"/>
+                <w:szCs w:val="28"/>
+              </w:rPr>
+              <w:t>Conversion Deadlock</w:t>
+            </w:r>
           </w:p>
         </w:tc>
         <w:tc>
@@ -2059,6 +2181,12 @@
         </w:rPr>
         <w:t xml:space="preserve"> Lê Thị Phương Linh</w:t>
       </w:r>
+      <w:r>
+        <w:rPr>
+          <w:rFonts w:ascii="Times New Roman" w:hAnsi="Times New Roman" w:cs="Times New Roman"/>
+        </w:rPr>
+        <w:t xml:space="preserve"> - 19127041</w:t>
+      </w:r>
     </w:p>
     <w:p>
       <w:pPr>
@@ -2827,7 +2955,6 @@
                 <w:sz w:val="19"/>
                 <w:szCs w:val="19"/>
               </w:rPr>
-              <w:lastRenderedPageBreak/>
               <w:t>SELECT</w:t>
             </w:r>
             <w:r>
@@ -3139,7 +3266,6 @@
                 <w:b/>
                 <w:color w:val="FF0000"/>
               </w:rPr>
-              <w:lastRenderedPageBreak/>
               <w:t>S</w:t>
             </w:r>
             <w:r>
@@ -3162,14 +3288,7 @@
               <w:rPr>
                 <w:rFonts w:ascii="Times New Roman" w:hAnsi="Times New Roman" w:cs="Times New Roman"/>
               </w:rPr>
-              <w:t xml:space="preserve">//Xin khoá đọc trên view UV_DHDOITAC </w:t>
-            </w:r>
-            <w:r>
-              <w:rPr>
-                <w:rFonts w:ascii="Times New Roman" w:hAnsi="Times New Roman" w:cs="Times New Roman"/>
-              </w:rPr>
-              <w:lastRenderedPageBreak/>
-              <w:t>với điều kiện trạng thái đơn hàng là “Đã giao hàng”</w:t>
+              <w:t>//Xin khoá đọc trên view UV_DHDOITAC với điều kiện trạng thái đơn hàng là “Đã giao hàng”</w:t>
             </w:r>
           </w:p>
         </w:tc>
@@ -3813,7 +3932,6 @@
                 <w:sz w:val="19"/>
                 <w:szCs w:val="19"/>
               </w:rPr>
-              <w:lastRenderedPageBreak/>
               <w:t xml:space="preserve">  END</w:t>
             </w:r>
           </w:p>
@@ -3885,7 +4003,6 @@
                 <w:b/>
                 <w:color w:val="FF0000"/>
               </w:rPr>
-              <w:lastRenderedPageBreak/>
               <w:t>S</w:t>
             </w:r>
             <w:r>
@@ -4453,7 +4570,6 @@
                 <w:b/>
                 <w:color w:val="FF0000"/>
               </w:rPr>
-              <w:lastRenderedPageBreak/>
               <w:t>S</w:t>
             </w:r>
             <w:r>
@@ -5460,7 +5576,6 @@
         <w:rPr>
           <w:rFonts w:ascii="Times New Roman" w:hAnsi="Times New Roman" w:cs="Times New Roman"/>
         </w:rPr>
-        <w:lastRenderedPageBreak/>
         <w:t>Tình huống 2:</w:t>
       </w:r>
     </w:p>
@@ -6449,7 +6564,6 @@
                 <w:sz w:val="19"/>
                 <w:szCs w:val="19"/>
               </w:rPr>
-              <w:lastRenderedPageBreak/>
               <w:t xml:space="preserve">  END</w:t>
             </w:r>
           </w:p>
@@ -6528,7 +6642,6 @@
                 <w:b/>
                 <w:color w:val="FF0000"/>
               </w:rPr>
-              <w:lastRenderedPageBreak/>
               <w:t>S</w:t>
             </w:r>
             <w:r>
@@ -7449,7 +7562,6 @@
                 <w:sz w:val="19"/>
                 <w:szCs w:val="19"/>
               </w:rPr>
-              <w:lastRenderedPageBreak/>
               <w:t xml:space="preserve">  END</w:t>
             </w:r>
           </w:p>
@@ -7528,7 +7640,6 @@
                 <w:b/>
                 <w:color w:val="FF0000"/>
               </w:rPr>
-              <w:lastRenderedPageBreak/>
               <w:t>S</w:t>
             </w:r>
             <w:r>
@@ -8453,7 +8564,6 @@
                 <w:sz w:val="19"/>
                 <w:szCs w:val="19"/>
               </w:rPr>
-              <w:lastRenderedPageBreak/>
               <w:t>UPDATE</w:t>
             </w:r>
             <w:r>
@@ -8544,7 +8654,6 @@
                 <w:b/>
                 <w:color w:val="FF0000"/>
               </w:rPr>
-              <w:lastRenderedPageBreak/>
               <w:t>X(UV_DHDOITAC)</w:t>
             </w:r>
           </w:p>
@@ -8561,7 +8670,6 @@
               <w:rPr>
                 <w:rFonts w:ascii="Times New Roman" w:hAnsi="Times New Roman" w:cs="Times New Roman"/>
               </w:rPr>
-              <w:lastRenderedPageBreak/>
               <w:t>//Xin khóa ghi trên view UV_TTDOITAC</w:t>
             </w:r>
           </w:p>
@@ -8605,7 +8713,6 @@
                 <w:szCs w:val="24"/>
                 <w:highlight w:val="yellow"/>
               </w:rPr>
-              <w:lastRenderedPageBreak/>
               <w:t>COMMIT</w:t>
             </w:r>
           </w:p>
@@ -9662,7 +9769,6 @@
                 <w:sz w:val="19"/>
                 <w:szCs w:val="19"/>
               </w:rPr>
-              <w:lastRenderedPageBreak/>
               <w:t>SELECT</w:t>
             </w:r>
             <w:r>
@@ -9875,7 +9981,6 @@
                 <w:b/>
                 <w:color w:val="FF0000"/>
               </w:rPr>
-              <w:lastRenderedPageBreak/>
               <w:t>S</w:t>
             </w:r>
             <w:r>
@@ -9913,7 +10018,6 @@
               <w:rPr>
                 <w:rFonts w:ascii="Times New Roman" w:hAnsi="Times New Roman" w:cs="Times New Roman"/>
               </w:rPr>
-              <w:lastRenderedPageBreak/>
               <w:t>//Xin khoá đọc trên view UV_</w:t>
             </w:r>
             <w:r>
@@ -10651,7 +10755,6 @@
                 <w:rFonts w:ascii="Times New Roman" w:hAnsi="Times New Roman" w:cs="Times New Roman"/>
                 <w:szCs w:val="19"/>
               </w:rPr>
-              <w:lastRenderedPageBreak/>
               <w:t xml:space="preserve">* NOTE: </w:t>
             </w:r>
             <w:r>
@@ -10757,7 +10860,6 @@
                 <w:b/>
                 <w:color w:val="FF0000"/>
               </w:rPr>
-              <w:lastRenderedPageBreak/>
               <w:t>S</w:t>
             </w:r>
             <w:r>
@@ -12787,7 +12889,6 @@
                 <w:sz w:val="24"/>
                 <w:szCs w:val="24"/>
               </w:rPr>
-              <w:lastRenderedPageBreak/>
               <w:t>LEVEL</w:t>
             </w:r>
             <w:r>
@@ -12913,7 +13014,6 @@
                 <w:sz w:val="24"/>
                 <w:szCs w:val="24"/>
               </w:rPr>
-              <w:lastRenderedPageBreak/>
               <w:t>LEVEL</w:t>
             </w:r>
             <w:r>
@@ -13777,7 +13877,6 @@
                 <w:sz w:val="19"/>
                 <w:szCs w:val="19"/>
               </w:rPr>
-              <w:lastRenderedPageBreak/>
               <w:t xml:space="preserve">  RETURN</w:t>
             </w:r>
             <w:r>
@@ -13859,7 +13958,6 @@
                 <w:b/>
                 <w:color w:val="FF0000"/>
               </w:rPr>
-              <w:lastRenderedPageBreak/>
               <w:t>S</w:t>
             </w:r>
             <w:r>
@@ -14613,7 +14711,6 @@
                 <w:sz w:val="19"/>
                 <w:szCs w:val="19"/>
               </w:rPr>
-              <w:lastRenderedPageBreak/>
               <w:t>IF</w:t>
             </w:r>
             <w:r>
@@ -14990,7 +15087,6 @@
                 <w:b/>
                 <w:color w:val="FF0000"/>
               </w:rPr>
-              <w:lastRenderedPageBreak/>
               <w:t>S</w:t>
             </w:r>
             <w:r>
@@ -15464,7 +15560,6 @@
                 <w:sz w:val="19"/>
                 <w:szCs w:val="19"/>
               </w:rPr>
-              <w:lastRenderedPageBreak/>
               <w:t xml:space="preserve">   RETURN</w:t>
             </w:r>
             <w:r>
@@ -15555,7 +15650,6 @@
                 <w:b/>
                 <w:color w:val="FF0000"/>
               </w:rPr>
-              <w:lastRenderedPageBreak/>
               <w:t>S</w:t>
             </w:r>
             <w:r>
@@ -16380,19 +16474,33 @@
     <w:p>
       <w:pPr>
         <w:pStyle w:val="Heading1"/>
+        <w:rPr>
+          <w:rFonts w:ascii="Times New Roman" w:hAnsi="Times New Roman" w:cs="Times New Roman"/>
+        </w:rPr>
       </w:pPr>
       <w:r>
-        <w:lastRenderedPageBreak/>
-        <w:t>   </w:t>
+        <w:rPr>
+          <w:rFonts w:ascii="Times New Roman" w:hAnsi="Times New Roman" w:cs="Times New Roman"/>
+        </w:rPr>
+        <w:t xml:space="preserve">   II. </w:t>
       </w:r>
       <w:r>
-        <w:t xml:space="preserve">II. </w:t>
-      </w:r>
-      <w:r>
+        <w:rPr>
+          <w:rFonts w:ascii="Times New Roman" w:hAnsi="Times New Roman" w:cs="Times New Roman"/>
+        </w:rPr>
         <w:t xml:space="preserve"> </w:t>
       </w:r>
       <w:r>
+        <w:rPr>
+          <w:rFonts w:ascii="Times New Roman" w:hAnsi="Times New Roman" w:cs="Times New Roman"/>
+        </w:rPr>
         <w:t>Sinh viên thực hiện: Hoàng Lê Khanh</w:t>
+      </w:r>
+      <w:r>
+        <w:rPr>
+          <w:rFonts w:ascii="Times New Roman" w:hAnsi="Times New Roman" w:cs="Times New Roman"/>
+        </w:rPr>
+        <w:t xml:space="preserve"> - 19127173</w:t>
       </w:r>
     </w:p>
     <w:p>
@@ -17408,7 +17516,6 @@
                 <w:rFonts w:ascii="Times New Roman" w:hAnsi="Times New Roman" w:cs="Times New Roman"/>
                 <w:color w:val="FF0000"/>
               </w:rPr>
-              <w:lastRenderedPageBreak/>
               <w:t>B1: Thêm thông tin phiếu giao hàng của tài xế về đơn hàng đã nhận.</w:t>
             </w:r>
           </w:p>
@@ -17997,7 +18104,6 @@
                 <w:rFonts w:ascii="Times New Roman" w:hAnsi="Times New Roman" w:cs="Times New Roman"/>
                 <w:color w:val="0000FF"/>
               </w:rPr>
-              <w:lastRenderedPageBreak/>
               <w:t> </w:t>
             </w:r>
           </w:p>
@@ -18283,7 +18389,6 @@
                 <w:rFonts w:ascii="Times New Roman" w:hAnsi="Times New Roman" w:cs="Times New Roman"/>
                 <w:color w:val="000000"/>
               </w:rPr>
-              <w:lastRenderedPageBreak/>
               <w:t> </w:t>
             </w:r>
           </w:p>
@@ -18693,7 +18798,6 @@
                 <w:rFonts w:ascii="Times New Roman" w:hAnsi="Times New Roman" w:cs="Times New Roman"/>
                 <w:color w:val="0000FF"/>
               </w:rPr>
-              <w:lastRenderedPageBreak/>
               <w:t> </w:t>
             </w:r>
           </w:p>
@@ -19218,7 +19322,6 @@
                 <w:rFonts w:ascii="Times New Roman" w:hAnsi="Times New Roman" w:cs="Times New Roman"/>
                 <w:color w:val="FF0000"/>
               </w:rPr>
-              <w:lastRenderedPageBreak/>
               <w:t>B2: Kiểm tra thông tin đơn hàng được thêm vào thuộc vào đơn tài xế có thể nhận không.</w:t>
             </w:r>
           </w:p>
@@ -19627,7 +19730,6 @@
                 <w:rFonts w:ascii="Times New Roman" w:hAnsi="Times New Roman" w:cs="Times New Roman"/>
                 <w:color w:val="FF0000"/>
               </w:rPr>
-              <w:lastRenderedPageBreak/>
               <w:t>B3: Kiếm tra thông tin ngày giao hàng</w:t>
             </w:r>
           </w:p>
@@ -20076,7 +20178,6 @@
                 <w:rFonts w:ascii="Times New Roman" w:hAnsi="Times New Roman" w:cs="Times New Roman"/>
                 <w:color w:val="FF0000"/>
               </w:rPr>
-              <w:lastRenderedPageBreak/>
               <w:t>B4: Bắt lỗi hệ thống (nếu có)</w:t>
             </w:r>
           </w:p>
@@ -20681,7 +20782,6 @@
                 <w:rFonts w:ascii="Times New Roman" w:hAnsi="Times New Roman" w:cs="Times New Roman"/>
                 <w:color w:val="000000"/>
               </w:rPr>
-              <w:lastRenderedPageBreak/>
               <w:t> </w:t>
             </w:r>
           </w:p>
@@ -20737,7 +20837,6 @@
                 <w:bCs/>
                 <w:color w:val="000000"/>
               </w:rPr>
-              <w:lastRenderedPageBreak/>
               <w:t>USP_DOITENSP</w:t>
             </w:r>
           </w:p>
@@ -20792,7 +20891,6 @@
                 <w:rFonts w:ascii="Times New Roman" w:hAnsi="Times New Roman" w:cs="Times New Roman"/>
                 <w:color w:val="000000"/>
               </w:rPr>
-              <w:lastRenderedPageBreak/>
               <w:t> </w:t>
             </w:r>
           </w:p>
@@ -20855,7 +20953,6 @@
                 <w:color w:val="000000"/>
                 <w:u w:val="single"/>
               </w:rPr>
-              <w:lastRenderedPageBreak/>
               <w:t>Input</w:t>
             </w:r>
             <w:r>
@@ -21501,7 +21598,6 @@
                 <w:rFonts w:ascii="Times New Roman" w:hAnsi="Times New Roman" w:cs="Times New Roman"/>
                 <w:color w:val="FF0000"/>
               </w:rPr>
-              <w:lastRenderedPageBreak/>
               <w:t>B1: Kiểm tra xem sản phẩm có tồn tại trong danh sách sản phẩm ứng với tên cần tìm.</w:t>
             </w:r>
           </w:p>
@@ -22217,7 +22313,6 @@
                 <w:rFonts w:ascii="Times New Roman" w:hAnsi="Times New Roman" w:cs="Times New Roman"/>
                 <w:color w:val="0000FF"/>
               </w:rPr>
-              <w:lastRenderedPageBreak/>
               <w:t> </w:t>
             </w:r>
           </w:p>
@@ -22640,7 +22735,6 @@
                 <w:rFonts w:ascii="Times New Roman" w:hAnsi="Times New Roman" w:cs="Times New Roman"/>
                 <w:color w:val="000000"/>
               </w:rPr>
-              <w:lastRenderedPageBreak/>
               <w:t> </w:t>
             </w:r>
           </w:p>
@@ -22935,7 +23029,6 @@
                 <w:rFonts w:ascii="Times New Roman" w:hAnsi="Times New Roman" w:cs="Times New Roman"/>
                 <w:color w:val="0000FF"/>
               </w:rPr>
-              <w:lastRenderedPageBreak/>
               <w:t> </w:t>
             </w:r>
           </w:p>
@@ -23438,7 +23531,6 @@
                 <w:rFonts w:ascii="Times New Roman" w:hAnsi="Times New Roman" w:cs="Times New Roman"/>
                 <w:color w:val="FF0000"/>
               </w:rPr>
-              <w:lastRenderedPageBreak/>
               <w:t>B2: Tìm sản phẩm ứng với tên sản phẩm nhận vào.</w:t>
             </w:r>
           </w:p>
@@ -24221,13 +24313,27 @@
     <w:p>
       <w:pPr>
         <w:pStyle w:val="Heading1"/>
+        <w:rPr>
+          <w:rFonts w:ascii="Times New Roman" w:hAnsi="Times New Roman" w:cs="Times New Roman"/>
+        </w:rPr>
       </w:pPr>
       <w:r>
-        <w:lastRenderedPageBreak/>
+        <w:rPr>
+          <w:rFonts w:ascii="Times New Roman" w:hAnsi="Times New Roman" w:cs="Times New Roman"/>
+        </w:rPr>
         <w:t xml:space="preserve">III.  </w:t>
       </w:r>
       <w:r>
-        <w:t>Sinh viên thực hiện: Ngọc Diệu</w:t>
+        <w:rPr>
+          <w:rFonts w:ascii="Times New Roman" w:hAnsi="Times New Roman" w:cs="Times New Roman"/>
+        </w:rPr>
+        <w:t xml:space="preserve">Sinh viên thực hiện: </w:t>
+      </w:r>
+      <w:r>
+        <w:rPr>
+          <w:rFonts w:ascii="Times New Roman" w:hAnsi="Times New Roman" w:cs="Times New Roman"/>
+        </w:rPr>
+        <w:t>Nguyễn Thị Ngọc Diệu - 19127361</w:t>
       </w:r>
     </w:p>
     <w:p>
@@ -25047,7 +25153,6 @@
                 <w:color w:val="FF0000"/>
                 <w:shd w:val="clear" w:color="auto" w:fill="FFFF00"/>
               </w:rPr>
-              <w:lastRenderedPageBreak/>
               <w:t>BEGIN TRAN</w:t>
             </w:r>
           </w:p>
@@ -25623,7 +25728,6 @@
                 <w:rFonts w:ascii="Times New Roman" w:hAnsi="Times New Roman" w:cs="Times New Roman"/>
                 <w:color w:val="FF0000"/>
               </w:rPr>
-              <w:lastRenderedPageBreak/>
               <w:t>B2: Kiểm tra số lượng có hợp lệ không</w:t>
             </w:r>
           </w:p>
@@ -26085,7 +26189,6 @@
                 <w:rFonts w:ascii="Times New Roman" w:hAnsi="Times New Roman" w:cs="Times New Roman"/>
                 <w:color w:val="0000FF"/>
               </w:rPr>
-              <w:lastRenderedPageBreak/>
               <w:t>BEGIN</w:t>
             </w:r>
           </w:p>
@@ -26202,7 +26305,6 @@
                 <w:rFonts w:ascii="Times New Roman" w:hAnsi="Times New Roman" w:cs="Times New Roman"/>
                 <w:color w:val="FF0000"/>
               </w:rPr>
-              <w:lastRenderedPageBreak/>
               <w:t>S(PHAN_PHOI)</w:t>
             </w:r>
           </w:p>
@@ -26611,7 +26713,6 @@
                 <w:rFonts w:ascii="Times New Roman" w:hAnsi="Times New Roman" w:cs="Times New Roman"/>
                 <w:color w:val="0000FF"/>
               </w:rPr>
-              <w:lastRenderedPageBreak/>
               <w:t> </w:t>
             </w:r>
           </w:p>
@@ -27051,7 +27152,6 @@
                 <w:rFonts w:ascii="Times New Roman" w:hAnsi="Times New Roman" w:cs="Times New Roman"/>
                 <w:color w:val="000000"/>
               </w:rPr>
-              <w:lastRenderedPageBreak/>
               <w:t> </w:t>
             </w:r>
           </w:p>
@@ -27316,7 +27416,6 @@
                 <w:rFonts w:ascii="Times New Roman" w:hAnsi="Times New Roman" w:cs="Times New Roman"/>
                 <w:color w:val="0000FF"/>
               </w:rPr>
-              <w:lastRenderedPageBreak/>
               <w:t> </w:t>
             </w:r>
           </w:p>
@@ -28009,7 +28108,6 @@
                 <w:rFonts w:ascii="Times New Roman" w:hAnsi="Times New Roman" w:cs="Times New Roman"/>
                 <w:color w:val="FF0000"/>
               </w:rPr>
-              <w:lastRenderedPageBreak/>
               <w:t>B5: Cập nhật số lượng tồn cho bảng PHAN_PHOI</w:t>
             </w:r>
           </w:p>
@@ -29375,7 +29473,6 @@
         <w:pStyle w:val="Heading2"/>
       </w:pPr>
       <w:r>
-        <w:lastRenderedPageBreak/>
         <w:t>2.     Tình huống 2:</w:t>
       </w:r>
     </w:p>
@@ -29587,6 +29684,7 @@
                 <w:rFonts w:ascii="Times New Roman" w:hAnsi="Times New Roman" w:cs="Times New Roman"/>
                 <w:color w:val="000000"/>
               </w:rPr>
+              <w:lastRenderedPageBreak/>
               <w:t> </w:t>
             </w:r>
           </w:p>
@@ -29642,6 +29740,7 @@
                 <w:bCs/>
                 <w:color w:val="000000"/>
               </w:rPr>
+              <w:lastRenderedPageBreak/>
               <w:t>USP_DT_Duong</w:t>
             </w:r>
           </w:p>
@@ -29696,6 +29795,7 @@
                 <w:rFonts w:ascii="Times New Roman" w:hAnsi="Times New Roman" w:cs="Times New Roman"/>
                 <w:color w:val="000000"/>
               </w:rPr>
+              <w:lastRenderedPageBreak/>
               <w:t> </w:t>
             </w:r>
           </w:p>
@@ -29758,6 +29858,7 @@
                 <w:color w:val="000000"/>
                 <w:u w:val="single"/>
               </w:rPr>
+              <w:lastRenderedPageBreak/>
               <w:t>Input</w:t>
             </w:r>
             <w:r>
@@ -30413,173 +30514,173 @@
                 <w:rFonts w:ascii="Times New Roman" w:hAnsi="Times New Roman" w:cs="Times New Roman"/>
                 <w:color w:val="FF0000"/>
               </w:rPr>
+              <w:t>B1: Kiểm tra người đại diện muốn đổi có trùng với người đại diện hiện tại không</w:t>
+            </w:r>
+          </w:p>
+          <w:p>
+            <w:pPr>
+              <w:spacing w:before="240" w:after="0"/>
+              <w:rPr>
+                <w:rFonts w:ascii="Times New Roman" w:hAnsi="Times New Roman" w:cs="Times New Roman"/>
+              </w:rPr>
+            </w:pPr>
+            <w:r>
+              <w:rPr>
+                <w:rFonts w:ascii="Times New Roman" w:hAnsi="Times New Roman" w:cs="Times New Roman"/>
+                <w:color w:val="0000FF"/>
+              </w:rPr>
+              <w:t xml:space="preserve">DECLARE </w:t>
+            </w:r>
+            <w:r>
+              <w:rPr>
+                <w:rFonts w:ascii="Times New Roman" w:hAnsi="Times New Roman" w:cs="Times New Roman"/>
+                <w:color w:val="000000"/>
+              </w:rPr>
+              <w:t xml:space="preserve">@NGUOI_DAI_DIEN_HT </w:t>
+            </w:r>
+            <w:r>
+              <w:rPr>
+                <w:rFonts w:ascii="Times New Roman" w:hAnsi="Times New Roman" w:cs="Times New Roman"/>
+                <w:color w:val="0000FF"/>
+              </w:rPr>
+              <w:t>nvarchar</w:t>
+            </w:r>
+            <w:r>
+              <w:rPr>
+                <w:rFonts w:ascii="Times New Roman" w:hAnsi="Times New Roman" w:cs="Times New Roman"/>
+                <w:color w:val="000000"/>
+              </w:rPr>
+              <w:t>(30)</w:t>
+            </w:r>
+          </w:p>
+          <w:p>
+            <w:pPr>
+              <w:spacing w:before="240" w:after="0"/>
+              <w:rPr>
+                <w:rFonts w:ascii="Times New Roman" w:hAnsi="Times New Roman" w:cs="Times New Roman"/>
+              </w:rPr>
+            </w:pPr>
+            <w:r>
+              <w:rPr>
+                <w:rFonts w:ascii="Times New Roman" w:hAnsi="Times New Roman" w:cs="Times New Roman"/>
+                <w:color w:val="0000FF"/>
+              </w:rPr>
+              <w:t>SET</w:t>
+            </w:r>
+            <w:r>
+              <w:rPr>
+                <w:rFonts w:ascii="Times New Roman" w:hAnsi="Times New Roman" w:cs="Times New Roman"/>
+                <w:color w:val="000000"/>
+              </w:rPr>
+              <w:t xml:space="preserve"> @NGUOI_DAI_DIEN_HT </w:t>
+            </w:r>
+            <w:r>
+              <w:rPr>
+                <w:rFonts w:ascii="Times New Roman" w:hAnsi="Times New Roman" w:cs="Times New Roman"/>
+                <w:color w:val="808080"/>
+              </w:rPr>
+              <w:t>=</w:t>
+            </w:r>
+            <w:r>
+              <w:rPr>
+                <w:rFonts w:ascii="Times New Roman" w:hAnsi="Times New Roman" w:cs="Times New Roman"/>
+                <w:color w:val="000000"/>
+              </w:rPr>
+              <w:t xml:space="preserve"> </w:t>
+            </w:r>
+            <w:r>
+              <w:rPr>
+                <w:rFonts w:ascii="Times New Roman" w:hAnsi="Times New Roman" w:cs="Times New Roman"/>
+                <w:color w:val="0000FF"/>
+              </w:rPr>
+              <w:t xml:space="preserve">(SELECT </w:t>
+            </w:r>
+            <w:r>
+              <w:rPr>
+                <w:rFonts w:ascii="Times New Roman" w:hAnsi="Times New Roman" w:cs="Times New Roman"/>
+                <w:color w:val="000000"/>
+              </w:rPr>
+              <w:t>NGUOI_DAI_DIEN</w:t>
+            </w:r>
+          </w:p>
+          <w:p>
+            <w:pPr>
+              <w:spacing w:before="240" w:after="0"/>
+              <w:rPr>
+                <w:rFonts w:ascii="Times New Roman" w:hAnsi="Times New Roman" w:cs="Times New Roman"/>
+              </w:rPr>
+            </w:pPr>
+            <w:r>
+              <w:rPr>
+                <w:rFonts w:ascii="Times New Roman" w:hAnsi="Times New Roman" w:cs="Times New Roman"/>
+                <w:color w:val="0000FF"/>
+              </w:rPr>
+              <w:t xml:space="preserve">FROM </w:t>
+            </w:r>
+            <w:r>
+              <w:rPr>
+                <w:rFonts w:ascii="Times New Roman" w:hAnsi="Times New Roman" w:cs="Times New Roman"/>
+                <w:color w:val="000000"/>
+              </w:rPr>
+              <w:t>UV_TTDOITAC</w:t>
+            </w:r>
+            <w:r>
+              <w:rPr>
+                <w:rFonts w:ascii="Times New Roman" w:hAnsi="Times New Roman" w:cs="Times New Roman"/>
+                <w:color w:val="0000FF"/>
+              </w:rPr>
+              <w:t>)</w:t>
+            </w:r>
+          </w:p>
+          <w:p>
+            <w:pPr>
+              <w:spacing w:before="240" w:after="0"/>
+              <w:rPr>
+                <w:rFonts w:ascii="Times New Roman" w:hAnsi="Times New Roman" w:cs="Times New Roman"/>
+              </w:rPr>
+            </w:pPr>
+            <w:r>
+              <w:rPr>
+                <w:rFonts w:ascii="Times New Roman" w:hAnsi="Times New Roman" w:cs="Times New Roman"/>
+                <w:color w:val="0000FF"/>
+              </w:rPr>
+              <w:t xml:space="preserve">IF </w:t>
+            </w:r>
+            <w:r>
+              <w:rPr>
+                <w:rFonts w:ascii="Times New Roman" w:hAnsi="Times New Roman" w:cs="Times New Roman"/>
+                <w:color w:val="000000"/>
+              </w:rPr>
+              <w:t xml:space="preserve">(@NGUOI_DAI_DIEN </w:t>
+            </w:r>
+            <w:r>
+              <w:rPr>
+                <w:rFonts w:ascii="Times New Roman" w:hAnsi="Times New Roman" w:cs="Times New Roman"/>
+                <w:color w:val="808080"/>
+              </w:rPr>
+              <w:t>=</w:t>
+            </w:r>
+            <w:r>
+              <w:rPr>
+                <w:rFonts w:ascii="Times New Roman" w:hAnsi="Times New Roman" w:cs="Times New Roman"/>
+                <w:color w:val="000000"/>
+              </w:rPr>
+              <w:t xml:space="preserve"> @NGUOI_DAI_DIEN_HT)</w:t>
+            </w:r>
+          </w:p>
+          <w:p>
+            <w:pPr>
+              <w:spacing w:before="240" w:after="0"/>
+              <w:rPr>
+                <w:rFonts w:ascii="Times New Roman" w:hAnsi="Times New Roman" w:cs="Times New Roman"/>
+              </w:rPr>
+            </w:pPr>
+            <w:r>
+              <w:rPr>
+                <w:rFonts w:ascii="Times New Roman" w:hAnsi="Times New Roman" w:cs="Times New Roman"/>
+                <w:color w:val="0000FF"/>
+              </w:rPr>
               <w:lastRenderedPageBreak/>
-              <w:t>B1: Kiểm tra người đại diện muốn đổi có trùng với người đại diện hiện tại không</w:t>
-            </w:r>
-          </w:p>
-          <w:p>
-            <w:pPr>
-              <w:spacing w:before="240" w:after="0"/>
-              <w:rPr>
-                <w:rFonts w:ascii="Times New Roman" w:hAnsi="Times New Roman" w:cs="Times New Roman"/>
-              </w:rPr>
-            </w:pPr>
-            <w:r>
-              <w:rPr>
-                <w:rFonts w:ascii="Times New Roman" w:hAnsi="Times New Roman" w:cs="Times New Roman"/>
-                <w:color w:val="0000FF"/>
-              </w:rPr>
-              <w:t xml:space="preserve">DECLARE </w:t>
-            </w:r>
-            <w:r>
-              <w:rPr>
-                <w:rFonts w:ascii="Times New Roman" w:hAnsi="Times New Roman" w:cs="Times New Roman"/>
-                <w:color w:val="000000"/>
-              </w:rPr>
-              <w:t xml:space="preserve">@NGUOI_DAI_DIEN_HT </w:t>
-            </w:r>
-            <w:r>
-              <w:rPr>
-                <w:rFonts w:ascii="Times New Roman" w:hAnsi="Times New Roman" w:cs="Times New Roman"/>
-                <w:color w:val="0000FF"/>
-              </w:rPr>
-              <w:t>nvarchar</w:t>
-            </w:r>
-            <w:r>
-              <w:rPr>
-                <w:rFonts w:ascii="Times New Roman" w:hAnsi="Times New Roman" w:cs="Times New Roman"/>
-                <w:color w:val="000000"/>
-              </w:rPr>
-              <w:t>(30)</w:t>
-            </w:r>
-          </w:p>
-          <w:p>
-            <w:pPr>
-              <w:spacing w:before="240" w:after="0"/>
-              <w:rPr>
-                <w:rFonts w:ascii="Times New Roman" w:hAnsi="Times New Roman" w:cs="Times New Roman"/>
-              </w:rPr>
-            </w:pPr>
-            <w:r>
-              <w:rPr>
-                <w:rFonts w:ascii="Times New Roman" w:hAnsi="Times New Roman" w:cs="Times New Roman"/>
-                <w:color w:val="0000FF"/>
-              </w:rPr>
-              <w:t>SET</w:t>
-            </w:r>
-            <w:r>
-              <w:rPr>
-                <w:rFonts w:ascii="Times New Roman" w:hAnsi="Times New Roman" w:cs="Times New Roman"/>
-                <w:color w:val="000000"/>
-              </w:rPr>
-              <w:t xml:space="preserve"> @NGUOI_DAI_DIEN_HT </w:t>
-            </w:r>
-            <w:r>
-              <w:rPr>
-                <w:rFonts w:ascii="Times New Roman" w:hAnsi="Times New Roman" w:cs="Times New Roman"/>
-                <w:color w:val="808080"/>
-              </w:rPr>
-              <w:t>=</w:t>
-            </w:r>
-            <w:r>
-              <w:rPr>
-                <w:rFonts w:ascii="Times New Roman" w:hAnsi="Times New Roman" w:cs="Times New Roman"/>
-                <w:color w:val="000000"/>
-              </w:rPr>
-              <w:t xml:space="preserve"> </w:t>
-            </w:r>
-            <w:r>
-              <w:rPr>
-                <w:rFonts w:ascii="Times New Roman" w:hAnsi="Times New Roman" w:cs="Times New Roman"/>
-                <w:color w:val="0000FF"/>
-              </w:rPr>
-              <w:t xml:space="preserve">(SELECT </w:t>
-            </w:r>
-            <w:r>
-              <w:rPr>
-                <w:rFonts w:ascii="Times New Roman" w:hAnsi="Times New Roman" w:cs="Times New Roman"/>
-                <w:color w:val="000000"/>
-              </w:rPr>
-              <w:t>NGUOI_DAI_DIEN</w:t>
-            </w:r>
-          </w:p>
-          <w:p>
-            <w:pPr>
-              <w:spacing w:before="240" w:after="0"/>
-              <w:rPr>
-                <w:rFonts w:ascii="Times New Roman" w:hAnsi="Times New Roman" w:cs="Times New Roman"/>
-              </w:rPr>
-            </w:pPr>
-            <w:r>
-              <w:rPr>
-                <w:rFonts w:ascii="Times New Roman" w:hAnsi="Times New Roman" w:cs="Times New Roman"/>
-                <w:color w:val="0000FF"/>
-              </w:rPr>
-              <w:t xml:space="preserve">FROM </w:t>
-            </w:r>
-            <w:r>
-              <w:rPr>
-                <w:rFonts w:ascii="Times New Roman" w:hAnsi="Times New Roman" w:cs="Times New Roman"/>
-                <w:color w:val="000000"/>
-              </w:rPr>
-              <w:t>UV_TTDOITAC</w:t>
-            </w:r>
-            <w:r>
-              <w:rPr>
-                <w:rFonts w:ascii="Times New Roman" w:hAnsi="Times New Roman" w:cs="Times New Roman"/>
-                <w:color w:val="0000FF"/>
-              </w:rPr>
-              <w:t>)</w:t>
-            </w:r>
-          </w:p>
-          <w:p>
-            <w:pPr>
-              <w:spacing w:before="240" w:after="0"/>
-              <w:rPr>
-                <w:rFonts w:ascii="Times New Roman" w:hAnsi="Times New Roman" w:cs="Times New Roman"/>
-              </w:rPr>
-            </w:pPr>
-            <w:r>
-              <w:rPr>
-                <w:rFonts w:ascii="Times New Roman" w:hAnsi="Times New Roman" w:cs="Times New Roman"/>
-                <w:color w:val="0000FF"/>
-              </w:rPr>
-              <w:t xml:space="preserve">IF </w:t>
-            </w:r>
-            <w:r>
-              <w:rPr>
-                <w:rFonts w:ascii="Times New Roman" w:hAnsi="Times New Roman" w:cs="Times New Roman"/>
-                <w:color w:val="000000"/>
-              </w:rPr>
-              <w:t xml:space="preserve">(@NGUOI_DAI_DIEN </w:t>
-            </w:r>
-            <w:r>
-              <w:rPr>
-                <w:rFonts w:ascii="Times New Roman" w:hAnsi="Times New Roman" w:cs="Times New Roman"/>
-                <w:color w:val="808080"/>
-              </w:rPr>
-              <w:t>=</w:t>
-            </w:r>
-            <w:r>
-              <w:rPr>
-                <w:rFonts w:ascii="Times New Roman" w:hAnsi="Times New Roman" w:cs="Times New Roman"/>
-                <w:color w:val="000000"/>
-              </w:rPr>
-              <w:t xml:space="preserve"> @NGUOI_DAI_DIEN_HT)</w:t>
-            </w:r>
-          </w:p>
-          <w:p>
-            <w:pPr>
-              <w:spacing w:before="240" w:after="0"/>
-              <w:rPr>
-                <w:rFonts w:ascii="Times New Roman" w:hAnsi="Times New Roman" w:cs="Times New Roman"/>
-              </w:rPr>
-            </w:pPr>
-            <w:r>
-              <w:rPr>
-                <w:rFonts w:ascii="Times New Roman" w:hAnsi="Times New Roman" w:cs="Times New Roman"/>
-                <w:color w:val="0000FF"/>
-              </w:rPr>
               <w:t>BEGIN</w:t>
             </w:r>
           </w:p>
@@ -30686,6 +30787,7 @@
                 <w:bCs/>
                 <w:color w:val="FF0000"/>
               </w:rPr>
+              <w:lastRenderedPageBreak/>
               <w:t>S(UV_TTDOITAC)</w:t>
             </w:r>
           </w:p>
@@ -30993,7 +31095,6 @@
                 <w:rFonts w:ascii="Times New Roman" w:hAnsi="Times New Roman" w:cs="Times New Roman"/>
                 <w:color w:val="0000FF"/>
               </w:rPr>
-              <w:lastRenderedPageBreak/>
               <w:t> </w:t>
             </w:r>
           </w:p>
@@ -31137,6 +31238,7 @@
                 <w:rFonts w:ascii="Times New Roman" w:hAnsi="Times New Roman" w:cs="Times New Roman"/>
                 <w:color w:val="0000FF"/>
               </w:rPr>
+              <w:lastRenderedPageBreak/>
               <w:t> </w:t>
             </w:r>
           </w:p>

</xml_diff>